<commit_message>
M183 finish Tech. Dokumentation
</commit_message>
<xml_diff>
--- a/Admin/M183/M183 Technische Dokumentation.docx
+++ b/Admin/M183/M183 Technische Dokumentation.docx
@@ -40,15 +40,7 @@
         <w:t xml:space="preserve"> auf welche man nach der TOTP-Validierung gelangt, einen Button implementiert, welcher nur sichtbar ist, falls dem User die entsprechende</w:t>
       </w:r>
       <w:r>
-        <w:t xml:space="preserve"> «</w:t>
-      </w:r>
-      <w:proofErr w:type="spellStart"/>
-      <w:r>
-        <w:t>special</w:t>
-      </w:r>
-      <w:proofErr w:type="spellEnd"/>
-      <w:r>
-        <w:t>»-</w:t>
+        <w:t xml:space="preserve"> «special»-</w:t>
       </w:r>
       <w:r>
         <w:t>Rolle zugeteilt wurde.</w:t>
@@ -60,15 +52,7 @@
         <w:t>:8080</w:t>
       </w:r>
       <w:r>
-        <w:t>/</w:t>
-      </w:r>
-      <w:proofErr w:type="spellStart"/>
-      <w:r>
-        <w:t>special</w:t>
-      </w:r>
-      <w:proofErr w:type="spellEnd"/>
-      <w:r>
-        <w:t xml:space="preserve"> tun.</w:t>
+        <w:t>/special tun.</w:t>
       </w:r>
     </w:p>
     <w:p>
@@ -76,36 +60,60 @@
         <w:pStyle w:val="berschrift1"/>
       </w:pPr>
       <w:r>
-        <w:t>Konzeptionelles/ logisches Datenmodell</w:t>
-      </w:r>
-    </w:p>
-    <w:p/>
+        <w:t>Gesamtstruktur</w:t>
+      </w:r>
+    </w:p>
+    <w:p>
+      <w:r>
+        <w:t xml:space="preserve">Das </w:t>
+      </w:r>
+      <w:r>
+        <w:t>Projekt,</w:t>
+      </w:r>
+      <w:r>
+        <w:t xml:space="preserve"> in welches die Implementation für das Modul 183 implementiert wurde, war zuvor grundsätzlich eine simple, ERP-inspirierte</w:t>
+      </w:r>
+      <w:r>
+        <w:t>,</w:t>
+      </w:r>
+      <w:r>
+        <w:t xml:space="preserve"> CRUD Applikation, welche ein einfaches Login </w:t>
+      </w:r>
+      <w:r>
+        <w:t>besass.</w:t>
+      </w:r>
+    </w:p>
     <w:p>
       <w:pPr>
         <w:pStyle w:val="berschrift1"/>
       </w:pPr>
       <w:r>
-        <w:t>Gesamtstruktur</w:t>
-      </w:r>
-    </w:p>
-    <w:p>
-      <w:r>
-        <w:t xml:space="preserve">Das </w:t>
-      </w:r>
-      <w:r>
-        <w:t>Projekt,</w:t>
-      </w:r>
-      <w:r>
-        <w:t xml:space="preserve"> in welches die Implementation für das Modul 183 implementiert wurde, war zuvor grundsätzlich eine simple, ERP-inspirierte</w:t>
-      </w:r>
-      <w:r>
-        <w:t>,</w:t>
-      </w:r>
-      <w:r>
-        <w:t xml:space="preserve"> CRUD Applikation, welche ein einfaches Login </w:t>
-      </w:r>
-      <w:r>
-        <w:t>besass.</w:t>
+        <w:t>Eingesetzte Mittel</w:t>
+      </w:r>
+    </w:p>
+    <w:p>
+      <w:r>
+        <w:t>Die</w:t>
+      </w:r>
+      <w:r>
+        <w:t xml:space="preserve"> Applikation verwendet JavaScript und Embedded JavaScript als Programmiersprache</w:t>
+      </w:r>
+      <w:r>
+        <w:t>. Als Framework wird Express.js verwendet. Die Daten</w:t>
+      </w:r>
+      <w:r>
+        <w:t>verwaltung wird</w:t>
+      </w:r>
+      <w:r>
+        <w:t xml:space="preserve"> auf eine</w:t>
+      </w:r>
+      <w:r>
+        <w:t>r MongoDB übernommen, bzw. einem MongoDB-Cluster. Das Cluster ermöglicht es, dass die Datenbank jederzeit verfügbar ist und die Applikation stets verwendet werden kann bzw. sollte.</w:t>
+      </w:r>
+    </w:p>
+    <w:p>
+      <w:r>
+        <w:br w:type="page"/>
       </w:r>
     </w:p>
     <w:p>
@@ -113,27 +121,52 @@
         <w:pStyle w:val="berschrift1"/>
       </w:pPr>
       <w:r>
-        <w:t>Eingesetzte Mittel</w:t>
-      </w:r>
-    </w:p>
-    <w:p>
-      <w:r>
-        <w:t>Die</w:t>
-      </w:r>
-      <w:r>
-        <w:t xml:space="preserve"> Applikation verwendet JavaScript und Embedded JavaScript als Programmiersprache</w:t>
-      </w:r>
-      <w:r>
-        <w:t>. Als Framework wird Express.js verwendet. Die Daten</w:t>
-      </w:r>
-      <w:r>
-        <w:t>verwaltung wird</w:t>
-      </w:r>
-      <w:r>
-        <w:t xml:space="preserve"> auf eine</w:t>
-      </w:r>
-      <w:r>
-        <w:t>r MongoDB übernommen, bzw. einem MongoDB-Cluster. Das Cluster ermöglicht es, dass die Datenbank jederzeit verfügbar ist und die Applikation stets verwendet werden kann bzw. sollte.</w:t>
+        <w:lastRenderedPageBreak/>
+        <w:t>Logisches Datenmodell</w:t>
+      </w:r>
+    </w:p>
+    <w:p>
+      <w:r>
+        <w:t>Die MongoDB ist eine non-relationale Datenbank, daher gibt es keine erzwungenen ForeignKey-Beziehungen, wie man es von SQL-Datenbanken kennt. Dennoch sind vom Code her einige Beziehungen herstellbar. Daher habe ich keine direkte Verbindung unter den Datenmodellen gezogen. Dennoch habe ich markiert, welche Felder FK darstellen sollten. Diese werden jedoch NIRGENDS validiert oder Ähnliches.</w:t>
+      </w:r>
+    </w:p>
+    <w:p>
+      <w:r>
+        <w:drawing>
+          <wp:inline distT="0" distB="0" distL="0" distR="0" wp14:anchorId="164B34E5" wp14:editId="77C5F745">
+            <wp:extent cx="5760720" cy="6355715"/>
+            <wp:effectExtent l="0" t="0" r="0" b="6985"/>
+            <wp:docPr id="1" name="Grafik 1" descr="Ein Bild, das Tisch enthält.&#10;&#10;Automatisch generierte Beschreibung"/>
+            <wp:cNvGraphicFramePr>
+              <a:graphicFrameLocks xmlns:a="http://schemas.openxmlformats.org/drawingml/2006/main" noChangeAspect="1"/>
+            </wp:cNvGraphicFramePr>
+            <a:graphic xmlns:a="http://schemas.openxmlformats.org/drawingml/2006/main">
+              <a:graphicData uri="http://schemas.openxmlformats.org/drawingml/2006/picture">
+                <pic:pic xmlns:pic="http://schemas.openxmlformats.org/drawingml/2006/picture">
+                  <pic:nvPicPr>
+                    <pic:cNvPr id="1" name="Grafik 1" descr="Ein Bild, das Tisch enthält.&#10;&#10;Automatisch generierte Beschreibung"/>
+                    <pic:cNvPicPr/>
+                  </pic:nvPicPr>
+                  <pic:blipFill>
+                    <a:blip r:embed="rId4"/>
+                    <a:stretch>
+                      <a:fillRect/>
+                    </a:stretch>
+                  </pic:blipFill>
+                  <pic:spPr>
+                    <a:xfrm>
+                      <a:off x="0" y="0"/>
+                      <a:ext cx="5760720" cy="6355715"/>
+                    </a:xfrm>
+                    <a:prstGeom prst="rect">
+                      <a:avLst/>
+                    </a:prstGeom>
+                  </pic:spPr>
+                </pic:pic>
+              </a:graphicData>
+            </a:graphic>
+          </wp:inline>
+        </w:drawing>
       </w:r>
     </w:p>
     <w:p>
@@ -146,37 +179,12 @@
         <w:pStyle w:val="berschrift1"/>
       </w:pPr>
       <w:r>
-        <w:lastRenderedPageBreak/>
         <w:t>Dokumentation relevanter Prozesse und Abläufe</w:t>
       </w:r>
     </w:p>
     <w:p>
       <w:r>
-        <w:t xml:space="preserve">Der </w:t>
-      </w:r>
-      <w:proofErr w:type="spellStart"/>
-      <w:r>
-        <w:t>Loginprozess</w:t>
-      </w:r>
-      <w:proofErr w:type="spellEnd"/>
-      <w:r>
-        <w:t xml:space="preserve"> beginnt auf der Seite der Registrierung (</w:t>
-      </w:r>
-      <w:proofErr w:type="spellStart"/>
-      <w:r>
-        <w:t>register.ejs</w:t>
-      </w:r>
-      <w:proofErr w:type="spellEnd"/>
-      <w:r>
-        <w:t xml:space="preserve">). Von da aus kann man seine </w:t>
-      </w:r>
-      <w:proofErr w:type="spellStart"/>
-      <w:r>
-        <w:t>credentials</w:t>
-      </w:r>
-      <w:proofErr w:type="spellEnd"/>
-      <w:r>
-        <w:t xml:space="preserve"> eingeben. Dabei wird auf das Passwort geprüft, ob dies verschiedene Anforderungen erfüllt (14 Zeichen, min. 1 Grossbuchstaben, min. 1 Kleinbuchstaben, min. 1 Nummer, min. 1 Sonderzeichen (z.B. _, -, / etc.).</w:t>
+        <w:t>Der Loginprozess beginnt auf der Seite der Registrierung (register.ejs). Von da aus kann man seine credentials eingeben. Dabei wird auf das Passwort geprüft, ob dies verschiedene Anforderungen erfüllt (14 Zeichen, min. 1 Grossbuchstaben, min. 1 Kleinbuchstaben, min. 1 Nummer, min. 1 Sonderzeichen (z.B. _, -, / etc.).</w:t>
       </w:r>
     </w:p>
     <w:p>
@@ -206,52 +214,12 @@
     </w:p>
     <w:p>
       <w:r>
-        <w:t xml:space="preserve">Nach dem Scannen gelangt man zurück zur Startseite, von dieser aus navigiert man sich weiter zur </w:t>
-      </w:r>
-      <w:proofErr w:type="spellStart"/>
-      <w:r>
-        <w:t>Loginseite</w:t>
-      </w:r>
-      <w:proofErr w:type="spellEnd"/>
-      <w:r>
-        <w:t>.</w:t>
-      </w:r>
-    </w:p>
-    <w:p>
-      <w:r>
-        <w:t xml:space="preserve">Auf der </w:t>
-      </w:r>
-      <w:proofErr w:type="spellStart"/>
-      <w:r>
-        <w:t>Loginseite</w:t>
-      </w:r>
-      <w:proofErr w:type="spellEnd"/>
-      <w:r>
-        <w:t xml:space="preserve"> ist es benötigt sich erst mit Benutzernamen und Passwort einzuloggen. Wird kein Benutzer mit den eingegebenen </w:t>
-      </w:r>
-      <w:proofErr w:type="spellStart"/>
-      <w:r>
-        <w:t>Credentials</w:t>
-      </w:r>
-      <w:proofErr w:type="spellEnd"/>
-      <w:r>
-        <w:t xml:space="preserve"> gefunden, wird man wieder auf die </w:t>
-      </w:r>
-      <w:proofErr w:type="spellStart"/>
-      <w:r>
-        <w:t>Loginseite</w:t>
-      </w:r>
-      <w:proofErr w:type="spellEnd"/>
-      <w:r>
-        <w:t xml:space="preserve"> geleitet, gemeinsam mit einer Meldung, dass die eingegebenen </w:t>
-      </w:r>
-      <w:proofErr w:type="spellStart"/>
-      <w:r>
-        <w:t>Credentials</w:t>
-      </w:r>
-      <w:proofErr w:type="spellEnd"/>
-      <w:r>
-        <w:t xml:space="preserve"> nicht vorhanden sind und man erneut versuchen muss sich einzuloggen.</w:t>
+        <w:t>Nach dem Scannen gelangt man zurück zur Startseite, von dieser aus navigiert man sich weiter zur Loginseite.</w:t>
+      </w:r>
+    </w:p>
+    <w:p>
+      <w:r>
+        <w:t>Auf der Loginseite ist es benötigt sich erst mit Benutzernamen und Passwort einzuloggen. Wird kein Benutzer mit den eingegebenen Credentials gefunden, wird man wieder auf die Loginseite geleitet, gemeinsam mit einer Meldung, dass die eingegebenen Credentials nicht vorhanden sind und man erneut versuchen muss sich einzuloggen.</w:t>
       </w:r>
     </w:p>
     <w:p>
@@ -319,7 +287,7 @@
                     <pic:cNvPicPr/>
                   </pic:nvPicPr>
                   <pic:blipFill>
-                    <a:blip r:embed="rId4">
+                    <a:blip r:embed="rId5">
                       <a:extLst>
                         <a:ext uri="{28A0092B-C50C-407E-A947-70E740481C1C}">
                           <a14:useLocalDpi xmlns:a14="http://schemas.microsoft.com/office/drawing/2010/main" val="0"/>

</xml_diff>